<commit_message>
finished proofing openair and shiny
</commit_message>
<xml_diff>
--- a/LADCO/IntermediateR/OpenAir/OpenAir.docx
+++ b/LADCO/IntermediateR/OpenAir/OpenAir.docx
@@ -135,6 +135,7 @@
       <w:hyperlink w:anchor="summary">
         <w:r>
           <w:rPr>
+            <w:rStyle w:val="VerbatimChar"/>
             <w:rStyle w:val="Hyperlink"/>
           </w:rPr>
           <w:t xml:space="preserve">summaryPlot()</w:t>
@@ -151,6 +152,7 @@
       <w:hyperlink w:anchor="windrose">
         <w:r>
           <w:rPr>
+            <w:rStyle w:val="VerbatimChar"/>
             <w:rStyle w:val="Hyperlink"/>
           </w:rPr>
           <w:t xml:space="preserve">windRose()</w:t>
@@ -167,6 +169,7 @@
       <w:hyperlink w:anchor="pollutionrose">
         <w:r>
           <w:rPr>
+            <w:rStyle w:val="VerbatimChar"/>
             <w:rStyle w:val="Hyperlink"/>
           </w:rPr>
           <w:t xml:space="preserve">pollutionRose()</w:t>
@@ -183,6 +186,7 @@
       <w:hyperlink w:anchor="timeplot">
         <w:r>
           <w:rPr>
+            <w:rStyle w:val="VerbatimChar"/>
             <w:rStyle w:val="Hyperlink"/>
           </w:rPr>
           <w:t xml:space="preserve">timePlot()</w:t>
@@ -199,6 +203,7 @@
       <w:hyperlink w:anchor="calendarplot">
         <w:r>
           <w:rPr>
+            <w:rStyle w:val="VerbatimChar"/>
             <w:rStyle w:val="Hyperlink"/>
           </w:rPr>
           <w:t xml:space="preserve">calendarPlot()</w:t>
@@ -209,9 +214,12 @@
       <w:pPr>
         <w:pStyle w:val="Heading2"/>
       </w:pPr>
-      <w:bookmarkStart w:id="21" w:name="summary"/>
+      <w:bookmarkStart w:id="21" w:name="summaryplot"/>
       <w:bookmarkEnd w:id="21"/>
       <w:r>
+        <w:rPr>
+          <w:rStyle w:val="VerbatimChar"/>
+        </w:rPr>
         <w:t xml:space="preserve">summaryPlot()</w:t>
       </w:r>
     </w:p>
@@ -837,6 +845,9 @@
       <w:bookmarkStart w:id="23" w:name="windrose"/>
       <w:bookmarkEnd w:id="23"/>
       <w:r>
+        <w:rPr>
+          <w:rStyle w:val="VerbatimChar"/>
+        </w:rPr>
         <w:t xml:space="preserve">windRose()</w:t>
       </w:r>
     </w:p>
@@ -1752,6 +1763,9 @@
       <w:bookmarkStart w:id="26" w:name="pollutionrose"/>
       <w:bookmarkEnd w:id="26"/>
       <w:r>
+        <w:rPr>
+          <w:rStyle w:val="VerbatimChar"/>
+        </w:rPr>
         <w:t xml:space="preserve">pollutionRose()</w:t>
       </w:r>
     </w:p>
@@ -1984,6 +1998,9 @@
       <w:bookmarkStart w:id="29" w:name="timeplot"/>
       <w:bookmarkEnd w:id="29"/>
       <w:r>
+        <w:rPr>
+          <w:rStyle w:val="VerbatimChar"/>
+        </w:rPr>
         <w:t xml:space="preserve">timePlot()</w:t>
       </w:r>
     </w:p>
@@ -2135,6 +2152,9 @@
       <w:bookmarkStart w:id="31" w:name="calendarplot"/>
       <w:bookmarkEnd w:id="31"/>
       <w:r>
+        <w:rPr>
+          <w:rStyle w:val="VerbatimChar"/>
+        </w:rPr>
         <w:t xml:space="preserve">calendarPlot()</w:t>
       </w:r>
     </w:p>
@@ -2370,25 +2390,19 @@
         <w:pStyle w:val="FirstParagraph"/>
       </w:pPr>
       <w:r>
-        <w:t xml:space="preserve">Go to the</w:t>
-      </w:r>
-      <w:r>
-        <w:t xml:space="preserve"> </w:t>
-      </w:r>
-      <w:r>
-        <w:t xml:space="preserve">exercises page</w:t>
-      </w:r>
-      <w:r>
-        <w:t xml:space="preserve"> </w:t>
-      </w:r>
-      <w:r>
-        <w:t xml:space="preserve">for this tutorial and test your comprehension of this</w:t>
-      </w:r>
-      <w:r>
-        <w:t xml:space="preserve"> </w:t>
-      </w:r>
-      <w:r>
-        <w:t xml:space="preserve">material.</w:t>
+        <w:t xml:space="preserve">Exercises for this tutorial can be found here:</w:t>
+      </w:r>
+      <w:r>
+        <w:t xml:space="preserve"> </w:t>
+      </w:r>
+      <w:r>
+        <w:t xml:space="preserve"> </w:t>
+      </w:r>
+      <w:r>
+        <w:t xml:space="preserve">http://rpubs.com/NateByers/OpenairExercises</w:t>
+      </w:r>
+      <w:r>
+        <w:t xml:space="preserve">.</w:t>
       </w:r>
     </w:p>
     <w:sectPr/>
@@ -2499,7 +2513,7 @@
     </w:lvl>
   </w:abstractNum>
   <w:abstractNum w:abstractNumId="990">
-    <w:nsid w:val="14fa4d51"/>
+    <w:nsid w:val="a9e99fa1"/>
     <w:multiLevelType w:val="multilevel"/>
     <w:lvl w:ilvl="0">
       <w:numFmt w:val="bullet"/>
@@ -2580,7 +2594,7 @@
     </w:lvl>
   </w:abstractNum>
   <w:abstractNum w:abstractNumId="991">
-    <w:nsid w:val="f29dddef"/>
+    <w:nsid w:val="a6341215"/>
     <w:multiLevelType w:val="multilevel"/>
     <w:lvl w:ilvl="0">
       <w:numFmt w:val="bullet"/>

</xml_diff>